<commit_message>
update comments, remove two consumers
</commit_message>
<xml_diff>
--- a/CSC435/DIA/DIADiscussion.docx
+++ b/CSC435/DIA/DIADiscussion.docx
@@ -124,7 +124,41 @@
           <w:numId w:val="4"/>
         </w:numPr>
         <w:outlineLvl w:val="1"/>
-      </w:pPr>
+        <w:rPr>
+          <w:color w:val="FF0000"/>
+        </w:rPr>
+      </w:pPr>
+      <w:r>
+        <w:rPr>
+          <w:color w:val="FF0000"/>
+        </w:rPr>
+        <w:t>Use</w:t>
+      </w:r>
+      <w:r>
+        <w:rPr>
+          <w:color w:val="FF0000"/>
+        </w:rPr>
+        <w:t xml:space="preserve"> producer and consumer design pattern to register the new agent to name server.</w:t>
+      </w:r>
+    </w:p>
+    <w:p>
+      <w:pPr>
+        <w:pStyle w:val="ListParagraph"/>
+        <w:numPr>
+          <w:ilvl w:val="0"/>
+          <w:numId w:val="4"/>
+        </w:numPr>
+        <w:outlineLvl w:val="1"/>
+        <w:rPr>
+          <w:color w:val="FF0000"/>
+        </w:rPr>
+      </w:pPr>
+      <w:r>
+        <w:rPr>
+          <w:color w:val="FF0000"/>
+        </w:rPr>
+        <w:t xml:space="preserve">Use Queue to generate </w:t>
+      </w:r>
       <w:bookmarkStart w:id="0" w:name="_GoBack"/>
       <w:bookmarkEnd w:id="0"/>
     </w:p>

</xml_diff>